<commit_message>
I added next part, on first section.
I added next part, on first section.
</commit_message>
<xml_diff>
--- a/My-book.docx
+++ b/My-book.docx
@@ -3120,6 +3120,7 @@
           <w:rFonts w:ascii="Times New Roman" w:hAnsi="Times New Roman" w:cs="Times New Roman"/>
           <w:sz w:val="28"/>
           <w:szCs w:val="28"/>
+          <w:lang w:val="ru-RU"/>
         </w:rPr>
       </w:pPr>
       <w:r>
@@ -3128,7 +3129,7 @@
           <w:sz w:val="28"/>
           <w:szCs w:val="28"/>
         </w:rPr>
-        <w:t>Коли</w:t>
+        <w:t>В той момент як</w:t>
       </w:r>
       <w:r>
         <w:rPr>
@@ -3144,7 +3145,1367 @@
           <w:sz w:val="28"/>
           <w:szCs w:val="28"/>
         </w:rPr>
-        <w:t>між процесією та входом на територію церкви лишалося менше двадцяти метрів, стулки воріт повільно почали відкривати два молоді монахи, по одному на кожну стулку воріт. На виг</w:t>
+        <w:t xml:space="preserve">між процесією та входом на територію церкви лишалося менше двадцяти метрів, стулки воріт повільно почали відкривати два молоді монахи, </w:t>
+      </w:r>
+      <w:r>
+        <w:rPr>
+          <w:rFonts w:ascii="Times New Roman" w:hAnsi="Times New Roman" w:cs="Times New Roman"/>
+          <w:sz w:val="28"/>
+          <w:szCs w:val="28"/>
+        </w:rPr>
+        <w:t>по одному на кожну стулку воріт, н</w:t>
+      </w:r>
+      <w:r>
+        <w:rPr>
+          <w:rFonts w:ascii="Times New Roman" w:hAnsi="Times New Roman" w:cs="Times New Roman"/>
+          <w:sz w:val="28"/>
+          <w:szCs w:val="28"/>
+        </w:rPr>
+        <w:t>а вигляд їм було років по вісімнадцять а може вони були навіть молодші,</w:t>
+      </w:r>
+      <w:r>
+        <w:rPr>
+          <w:rFonts w:ascii="Times New Roman" w:hAnsi="Times New Roman" w:cs="Times New Roman"/>
+          <w:sz w:val="28"/>
+          <w:szCs w:val="28"/>
+        </w:rPr>
+        <w:t xml:space="preserve"> які</w:t>
+      </w:r>
+      <w:r>
+        <w:rPr>
+          <w:rFonts w:ascii="Times New Roman" w:hAnsi="Times New Roman" w:cs="Times New Roman"/>
+          <w:sz w:val="28"/>
+          <w:szCs w:val="28"/>
+        </w:rPr>
+        <w:t xml:space="preserve"> були</w:t>
+      </w:r>
+      <w:r>
+        <w:rPr>
+          <w:rFonts w:ascii="Times New Roman" w:hAnsi="Times New Roman" w:cs="Times New Roman"/>
+          <w:sz w:val="28"/>
+          <w:szCs w:val="28"/>
+          <w:lang w:val="ru-RU"/>
+        </w:rPr>
+        <w:t xml:space="preserve"> </w:t>
+      </w:r>
+      <w:r>
+        <w:rPr>
+          <w:rFonts w:ascii="Times New Roman" w:hAnsi="Times New Roman" w:cs="Times New Roman"/>
+          <w:sz w:val="28"/>
+          <w:szCs w:val="28"/>
+        </w:rPr>
+        <w:t>вдягнені</w:t>
+      </w:r>
+      <w:r>
+        <w:rPr>
+          <w:rFonts w:ascii="Times New Roman" w:hAnsi="Times New Roman" w:cs="Times New Roman"/>
+          <w:sz w:val="28"/>
+          <w:szCs w:val="28"/>
+        </w:rPr>
+        <w:t xml:space="preserve"> </w:t>
+      </w:r>
+      <w:r>
+        <w:rPr>
+          <w:rFonts w:ascii="Times New Roman" w:hAnsi="Times New Roman" w:cs="Times New Roman"/>
+          <w:sz w:val="28"/>
+          <w:szCs w:val="28"/>
+        </w:rPr>
+        <w:t xml:space="preserve">в звичайний чернечій одяг чорного кольору. </w:t>
+      </w:r>
+      <w:r>
+        <w:rPr>
+          <w:rFonts w:ascii="Times New Roman" w:hAnsi="Times New Roman" w:cs="Times New Roman"/>
+          <w:sz w:val="28"/>
+          <w:szCs w:val="28"/>
+        </w:rPr>
+        <w:t>Коли процесія почала заходити в сам церковний двір, до самої церкви лишил</w:t>
+      </w:r>
+      <w:r>
+        <w:rPr>
+          <w:rFonts w:ascii="Times New Roman" w:hAnsi="Times New Roman" w:cs="Times New Roman"/>
+          <w:sz w:val="28"/>
+          <w:szCs w:val="28"/>
+        </w:rPr>
+        <w:t>ося близько п’ятисот метрів. П</w:t>
+      </w:r>
+      <w:r>
+        <w:rPr>
+          <w:rFonts w:ascii="Times New Roman" w:hAnsi="Times New Roman" w:cs="Times New Roman"/>
+          <w:sz w:val="28"/>
+          <w:szCs w:val="28"/>
+        </w:rPr>
+        <w:t>ід’їзна доріжка</w:t>
+      </w:r>
+      <w:r>
+        <w:rPr>
+          <w:rFonts w:ascii="Times New Roman" w:hAnsi="Times New Roman" w:cs="Times New Roman"/>
+          <w:sz w:val="28"/>
+          <w:szCs w:val="28"/>
+        </w:rPr>
+        <w:t xml:space="preserve"> до церкви</w:t>
+      </w:r>
+      <w:r>
+        <w:rPr>
+          <w:rFonts w:ascii="Times New Roman" w:hAnsi="Times New Roman" w:cs="Times New Roman"/>
+          <w:sz w:val="28"/>
+          <w:szCs w:val="28"/>
+        </w:rPr>
+        <w:t xml:space="preserve"> була досить широкою, ширина її сягала близько вісьмох </w:t>
+      </w:r>
+      <w:r>
+        <w:rPr>
+          <w:rFonts w:ascii="Times New Roman" w:hAnsi="Times New Roman" w:cs="Times New Roman"/>
+          <w:sz w:val="28"/>
+          <w:szCs w:val="28"/>
+        </w:rPr>
+        <w:t xml:space="preserve">метрів. </w:t>
+      </w:r>
+      <w:r>
+        <w:rPr>
+          <w:rFonts w:ascii="Times New Roman" w:hAnsi="Times New Roman" w:cs="Times New Roman"/>
+          <w:sz w:val="28"/>
+          <w:szCs w:val="28"/>
+        </w:rPr>
+        <w:t>В</w:t>
+      </w:r>
+      <w:r>
+        <w:rPr>
+          <w:rFonts w:ascii="Times New Roman" w:hAnsi="Times New Roman" w:cs="Times New Roman"/>
+          <w:sz w:val="28"/>
+          <w:szCs w:val="28"/>
+        </w:rPr>
+        <w:t>икладена</w:t>
+      </w:r>
+      <w:r>
+        <w:rPr>
+          <w:rFonts w:ascii="Times New Roman" w:hAnsi="Times New Roman" w:cs="Times New Roman"/>
+          <w:sz w:val="28"/>
+          <w:szCs w:val="28"/>
+        </w:rPr>
+        <w:t xml:space="preserve"> вона була</w:t>
+      </w:r>
+      <w:r>
+        <w:rPr>
+          <w:rFonts w:ascii="Times New Roman" w:hAnsi="Times New Roman" w:cs="Times New Roman"/>
+          <w:sz w:val="28"/>
+          <w:szCs w:val="28"/>
+        </w:rPr>
+        <w:t xml:space="preserve"> старою, дуже якісною бруківкою, яку колись поклали на совість, якість цієї доріжки була вражаюча, камінь до камінню був дуже </w:t>
+      </w:r>
+      <w:r>
+        <w:rPr>
+          <w:rFonts w:ascii="Times New Roman" w:hAnsi="Times New Roman" w:cs="Times New Roman"/>
+          <w:sz w:val="28"/>
+          <w:szCs w:val="28"/>
+        </w:rPr>
+        <w:t>чітко</w:t>
+      </w:r>
+      <w:r>
+        <w:rPr>
+          <w:rFonts w:ascii="Times New Roman" w:hAnsi="Times New Roman" w:cs="Times New Roman"/>
+          <w:sz w:val="28"/>
+          <w:szCs w:val="28"/>
+        </w:rPr>
+        <w:t xml:space="preserve"> </w:t>
+      </w:r>
+      <w:r>
+        <w:rPr>
+          <w:rFonts w:ascii="Times New Roman" w:hAnsi="Times New Roman" w:cs="Times New Roman"/>
+          <w:sz w:val="28"/>
+          <w:szCs w:val="28"/>
+        </w:rPr>
+        <w:t>підігнаний, між двома будь-якими</w:t>
+      </w:r>
+      <w:r>
+        <w:rPr>
+          <w:rFonts w:ascii="Times New Roman" w:hAnsi="Times New Roman" w:cs="Times New Roman"/>
+          <w:sz w:val="28"/>
+          <w:szCs w:val="28"/>
+        </w:rPr>
+        <w:t xml:space="preserve"> сусідніми</w:t>
+      </w:r>
+      <w:r>
+        <w:rPr>
+          <w:rFonts w:ascii="Times New Roman" w:hAnsi="Times New Roman" w:cs="Times New Roman"/>
+          <w:sz w:val="28"/>
+          <w:szCs w:val="28"/>
+        </w:rPr>
+        <w:t xml:space="preserve"> каміннями</w:t>
+      </w:r>
+      <w:r>
+        <w:rPr>
+          <w:rFonts w:ascii="Times New Roman" w:hAnsi="Times New Roman" w:cs="Times New Roman"/>
+          <w:sz w:val="28"/>
+          <w:szCs w:val="28"/>
+        </w:rPr>
+        <w:t>,</w:t>
+      </w:r>
+      <w:r>
+        <w:rPr>
+          <w:rFonts w:ascii="Times New Roman" w:hAnsi="Times New Roman" w:cs="Times New Roman"/>
+          <w:sz w:val="28"/>
+          <w:szCs w:val="28"/>
+        </w:rPr>
+        <w:t xml:space="preserve"> обраними </w:t>
+      </w:r>
+      <w:r>
+        <w:rPr>
+          <w:rFonts w:ascii="Times New Roman" w:hAnsi="Times New Roman" w:cs="Times New Roman"/>
+          <w:sz w:val="28"/>
+          <w:szCs w:val="28"/>
+        </w:rPr>
+        <w:t>на цій доріжці</w:t>
+      </w:r>
+      <w:r>
+        <w:rPr>
+          <w:rFonts w:ascii="Times New Roman" w:hAnsi="Times New Roman" w:cs="Times New Roman"/>
+          <w:sz w:val="28"/>
+          <w:szCs w:val="28"/>
+        </w:rPr>
+        <w:t xml:space="preserve"> неможливо було просунути навіть листок па</w:t>
+      </w:r>
+      <w:r>
+        <w:rPr>
+          <w:rFonts w:ascii="Times New Roman" w:hAnsi="Times New Roman" w:cs="Times New Roman"/>
+          <w:sz w:val="28"/>
+          <w:szCs w:val="28"/>
+        </w:rPr>
+        <w:t>перу. Ще варто було замітити що від центру цієї доріжки до обох її боків були зроблені два непомітні для ока т</w:t>
+      </w:r>
+      <w:r>
+        <w:rPr>
+          <w:rFonts w:ascii="Times New Roman" w:hAnsi="Times New Roman" w:cs="Times New Roman"/>
+          <w:sz w:val="28"/>
+          <w:szCs w:val="28"/>
+        </w:rPr>
+        <w:t>а нев</w:t>
+      </w:r>
+      <w:r>
+        <w:rPr>
+          <w:rFonts w:ascii="Times New Roman" w:hAnsi="Times New Roman" w:cs="Times New Roman"/>
+          <w:sz w:val="28"/>
+          <w:szCs w:val="28"/>
+        </w:rPr>
+        <w:t xml:space="preserve">ідчутні при ходьбі нахили, </w:t>
+      </w:r>
+      <w:r>
+        <w:rPr>
+          <w:rFonts w:ascii="Times New Roman" w:hAnsi="Times New Roman" w:cs="Times New Roman"/>
+          <w:sz w:val="28"/>
+          <w:szCs w:val="28"/>
+        </w:rPr>
+        <w:t xml:space="preserve"> при цьому</w:t>
+      </w:r>
+      <w:r>
+        <w:rPr>
+          <w:rFonts w:ascii="Times New Roman" w:hAnsi="Times New Roman" w:cs="Times New Roman"/>
+          <w:sz w:val="28"/>
+          <w:szCs w:val="28"/>
+        </w:rPr>
+        <w:t xml:space="preserve"> поверхні бруківок були настільки вирівняні між собою, що навіть при такому сильному дощ</w:t>
+      </w:r>
+      <w:r>
+        <w:rPr>
+          <w:rFonts w:ascii="Times New Roman" w:hAnsi="Times New Roman" w:cs="Times New Roman"/>
+          <w:sz w:val="28"/>
+          <w:szCs w:val="28"/>
+        </w:rPr>
+        <w:t>у</w:t>
+      </w:r>
+      <w:r>
+        <w:rPr>
+          <w:rFonts w:ascii="Times New Roman" w:hAnsi="Times New Roman" w:cs="Times New Roman"/>
+          <w:sz w:val="28"/>
+          <w:szCs w:val="28"/>
+        </w:rPr>
+        <w:t>, та на такій великій площі не було жодної калюжі.</w:t>
+      </w:r>
+      <w:r>
+        <w:rPr>
+          <w:rFonts w:ascii="Times New Roman" w:hAnsi="Times New Roman" w:cs="Times New Roman"/>
+          <w:sz w:val="28"/>
+          <w:szCs w:val="28"/>
+        </w:rPr>
+        <w:t xml:space="preserve"> За рахунок цих особливостей доріжки,</w:t>
+      </w:r>
+      <w:r>
+        <w:rPr>
+          <w:rFonts w:ascii="Times New Roman" w:hAnsi="Times New Roman" w:cs="Times New Roman"/>
+          <w:sz w:val="28"/>
+          <w:szCs w:val="28"/>
+        </w:rPr>
+        <w:t xml:space="preserve"> у</w:t>
+      </w:r>
+      <w:r>
+        <w:rPr>
+          <w:rFonts w:ascii="Times New Roman" w:hAnsi="Times New Roman" w:cs="Times New Roman"/>
+          <w:sz w:val="28"/>
+          <w:szCs w:val="28"/>
+        </w:rPr>
+        <w:t>ся дощова вода</w:t>
+      </w:r>
+      <w:r>
+        <w:rPr>
+          <w:rFonts w:ascii="Times New Roman" w:hAnsi="Times New Roman" w:cs="Times New Roman"/>
+          <w:sz w:val="28"/>
+          <w:szCs w:val="28"/>
+        </w:rPr>
+        <w:t xml:space="preserve"> встигала</w:t>
+      </w:r>
+      <w:r>
+        <w:rPr>
+          <w:rFonts w:ascii="Times New Roman" w:hAnsi="Times New Roman" w:cs="Times New Roman"/>
+          <w:sz w:val="28"/>
+          <w:szCs w:val="28"/>
+        </w:rPr>
+        <w:t xml:space="preserve"> уходила в дві стічні канави по її краях, які були викладені з каменю. Обабіч доріжки на протязі </w:t>
+      </w:r>
+      <w:r>
+        <w:rPr>
+          <w:rFonts w:ascii="Times New Roman" w:hAnsi="Times New Roman" w:cs="Times New Roman"/>
+          <w:sz w:val="28"/>
+          <w:szCs w:val="28"/>
+        </w:rPr>
+        <w:t>усіх п’ятисот метрах по обидва боки чергувалися молоді</w:t>
+      </w:r>
+      <w:r>
+        <w:rPr>
+          <w:rFonts w:ascii="Times New Roman" w:hAnsi="Times New Roman" w:cs="Times New Roman"/>
+          <w:sz w:val="28"/>
+          <w:szCs w:val="28"/>
+        </w:rPr>
+        <w:t>,</w:t>
+      </w:r>
+      <w:r>
+        <w:rPr>
+          <w:rFonts w:ascii="Times New Roman" w:hAnsi="Times New Roman" w:cs="Times New Roman"/>
+          <w:sz w:val="28"/>
+          <w:szCs w:val="28"/>
+        </w:rPr>
+        <w:t xml:space="preserve"> вічно зелені туї та скульптури видатних людей цього краю. Скульптури були зроблені із мармуру, які стояли на постаментах зробленого із того самого матеріалу,</w:t>
+      </w:r>
+      <w:r>
+        <w:rPr>
+          <w:rFonts w:ascii="Times New Roman" w:hAnsi="Times New Roman" w:cs="Times New Roman"/>
+          <w:sz w:val="28"/>
+          <w:szCs w:val="28"/>
+        </w:rPr>
+        <w:t xml:space="preserve"> на </w:t>
+      </w:r>
+      <w:r>
+        <w:rPr>
+          <w:rFonts w:ascii="Times New Roman" w:hAnsi="Times New Roman" w:cs="Times New Roman"/>
+          <w:sz w:val="28"/>
+          <w:szCs w:val="28"/>
+        </w:rPr>
+        <w:t>них</w:t>
+      </w:r>
+      <w:r>
+        <w:rPr>
+          <w:rFonts w:ascii="Times New Roman" w:hAnsi="Times New Roman" w:cs="Times New Roman"/>
+          <w:sz w:val="28"/>
+          <w:szCs w:val="28"/>
+        </w:rPr>
+        <w:t xml:space="preserve"> виблискували</w:t>
+      </w:r>
+      <w:r>
+        <w:rPr>
+          <w:rFonts w:ascii="Times New Roman" w:hAnsi="Times New Roman" w:cs="Times New Roman"/>
+          <w:sz w:val="28"/>
+          <w:szCs w:val="28"/>
+        </w:rPr>
+        <w:t xml:space="preserve"> таблички</w:t>
+      </w:r>
+      <w:r>
+        <w:rPr>
+          <w:rFonts w:ascii="Times New Roman" w:hAnsi="Times New Roman" w:cs="Times New Roman"/>
+          <w:sz w:val="28"/>
+          <w:szCs w:val="28"/>
+        </w:rPr>
+        <w:t xml:space="preserve"> стального кольору</w:t>
+      </w:r>
+      <w:r>
+        <w:rPr>
+          <w:rFonts w:ascii="Times New Roman" w:hAnsi="Times New Roman" w:cs="Times New Roman"/>
+          <w:sz w:val="28"/>
+          <w:szCs w:val="28"/>
+        </w:rPr>
+        <w:t xml:space="preserve"> з даними про цих</w:t>
+      </w:r>
+      <w:r>
+        <w:rPr>
+          <w:rFonts w:ascii="Times New Roman" w:hAnsi="Times New Roman" w:cs="Times New Roman"/>
+          <w:sz w:val="28"/>
+          <w:szCs w:val="28"/>
+        </w:rPr>
+        <w:t xml:space="preserve"> відомих людей, які були вкарбовані літерами золотого кольору. За цими скульптурами у даль простягалис</w:t>
+      </w:r>
+      <w:r>
+        <w:rPr>
+          <w:rFonts w:ascii="Times New Roman" w:hAnsi="Times New Roman" w:cs="Times New Roman"/>
+          <w:sz w:val="28"/>
+          <w:szCs w:val="28"/>
+        </w:rPr>
+        <w:t>я прямими рядами</w:t>
+      </w:r>
+      <w:r>
+        <w:rPr>
+          <w:rFonts w:ascii="Times New Roman" w:hAnsi="Times New Roman" w:cs="Times New Roman"/>
+          <w:sz w:val="28"/>
+          <w:szCs w:val="28"/>
+        </w:rPr>
+        <w:t xml:space="preserve"> все ще ті</w:t>
+      </w:r>
+      <w:r>
+        <w:rPr>
+          <w:rFonts w:ascii="Times New Roman" w:hAnsi="Times New Roman" w:cs="Times New Roman"/>
+          <w:sz w:val="28"/>
+          <w:szCs w:val="28"/>
+        </w:rPr>
+        <w:t xml:space="preserve"> кам’яні хрести</w:t>
+      </w:r>
+      <w:r>
+        <w:rPr>
+          <w:rFonts w:ascii="Times New Roman" w:hAnsi="Times New Roman" w:cs="Times New Roman"/>
+          <w:sz w:val="28"/>
+          <w:szCs w:val="28"/>
+        </w:rPr>
+        <w:t>, які люди бачили ще з далеку</w:t>
+      </w:r>
+      <w:r>
+        <w:rPr>
+          <w:rFonts w:ascii="Times New Roman" w:hAnsi="Times New Roman" w:cs="Times New Roman"/>
+          <w:sz w:val="28"/>
+          <w:szCs w:val="28"/>
+        </w:rPr>
+        <w:t>.</w:t>
+      </w:r>
+      <w:r>
+        <w:rPr>
+          <w:rFonts w:ascii="Times New Roman" w:hAnsi="Times New Roman" w:cs="Times New Roman"/>
+          <w:sz w:val="28"/>
+          <w:szCs w:val="28"/>
+          <w:lang w:val="ru-RU"/>
+        </w:rPr>
+        <w:t xml:space="preserve"> </w:t>
+      </w:r>
+      <w:r>
+        <w:rPr>
+          <w:rFonts w:ascii="Times New Roman" w:hAnsi="Times New Roman" w:cs="Times New Roman"/>
+          <w:sz w:val="28"/>
+          <w:szCs w:val="28"/>
+        </w:rPr>
+        <w:t>Кінці цих р</w:t>
+      </w:r>
+      <w:r>
+        <w:rPr>
+          <w:rFonts w:ascii="Times New Roman" w:hAnsi="Times New Roman" w:cs="Times New Roman"/>
+          <w:sz w:val="28"/>
+          <w:szCs w:val="28"/>
+          <w:lang w:val="ru-RU"/>
+        </w:rPr>
+        <w:t>я</w:t>
+      </w:r>
+      <w:r>
+        <w:rPr>
+          <w:rFonts w:ascii="Times New Roman" w:hAnsi="Times New Roman" w:cs="Times New Roman"/>
+          <w:sz w:val="28"/>
+          <w:szCs w:val="28"/>
+        </w:rPr>
+        <w:t xml:space="preserve">дів не можливо </w:t>
+      </w:r>
+      <w:r>
+        <w:rPr>
+          <w:rFonts w:ascii="Times New Roman" w:hAnsi="Times New Roman" w:cs="Times New Roman"/>
+          <w:sz w:val="28"/>
+          <w:szCs w:val="28"/>
+        </w:rPr>
+        <w:t>було побачити неозброєним оком.</w:t>
+      </w:r>
+    </w:p>
+    <w:p>
+      <w:pPr>
+        <w:spacing w:line="240" w:lineRule="auto"/>
+        <w:ind w:firstLine="567"/>
+        <w:jc w:val="both"/>
+        <w:rPr>
+          <w:rFonts w:ascii="Times New Roman" w:hAnsi="Times New Roman" w:cs="Times New Roman"/>
+          <w:sz w:val="28"/>
+          <w:szCs w:val="28"/>
+          <w:lang w:val="ru-RU"/>
+        </w:rPr>
+      </w:pPr>
+      <w:r>
+        <w:rPr>
+          <w:rFonts w:ascii="Times New Roman" w:hAnsi="Times New Roman" w:cs="Times New Roman"/>
+          <w:sz w:val="28"/>
+          <w:szCs w:val="28"/>
+        </w:rPr>
+        <w:t xml:space="preserve">Коли машина вже зовсім в притул </w:t>
+      </w:r>
+      <w:r>
+        <w:rPr>
+          <w:rFonts w:ascii="Times New Roman" w:hAnsi="Times New Roman" w:cs="Times New Roman"/>
+          <w:sz w:val="28"/>
+          <w:szCs w:val="28"/>
+        </w:rPr>
+        <w:t>наблизилася до входу у церкву вона різко звернула у ліво, та за декілька секунд вже зникла з погляду, за масивними кам’яними</w:t>
+      </w:r>
+      <w:r>
+        <w:rPr>
+          <w:rFonts w:ascii="Times New Roman" w:hAnsi="Times New Roman" w:cs="Times New Roman"/>
+          <w:sz w:val="28"/>
+          <w:szCs w:val="28"/>
+        </w:rPr>
+        <w:t xml:space="preserve"> </w:t>
+      </w:r>
+      <w:r>
+        <w:rPr>
+          <w:rFonts w:ascii="Times New Roman" w:hAnsi="Times New Roman" w:cs="Times New Roman"/>
+          <w:sz w:val="28"/>
+          <w:szCs w:val="28"/>
+        </w:rPr>
+        <w:lastRenderedPageBreak/>
+        <w:t>стінами</w:t>
+      </w:r>
+      <w:r>
+        <w:rPr>
+          <w:rFonts w:ascii="Times New Roman" w:hAnsi="Times New Roman" w:cs="Times New Roman"/>
+          <w:sz w:val="28"/>
+          <w:szCs w:val="28"/>
+        </w:rPr>
+        <w:t>. Попереду</w:t>
+      </w:r>
+      <w:r>
+        <w:rPr>
+          <w:rFonts w:ascii="Times New Roman" w:hAnsi="Times New Roman" w:cs="Times New Roman"/>
+          <w:sz w:val="28"/>
+          <w:szCs w:val="28"/>
+        </w:rPr>
+        <w:t xml:space="preserve"> процесією залишилися тільки вхідні двері, які вели до с</w:t>
+      </w:r>
+      <w:r>
+        <w:rPr>
+          <w:rFonts w:ascii="Times New Roman" w:hAnsi="Times New Roman" w:cs="Times New Roman"/>
+          <w:sz w:val="28"/>
+          <w:szCs w:val="28"/>
+        </w:rPr>
+        <w:t>ередини</w:t>
+      </w:r>
+      <w:r>
+        <w:rPr>
+          <w:rFonts w:ascii="Times New Roman" w:hAnsi="Times New Roman" w:cs="Times New Roman"/>
+          <w:sz w:val="28"/>
+          <w:szCs w:val="28"/>
+        </w:rPr>
+        <w:t xml:space="preserve"> церкви</w:t>
+      </w:r>
+      <w:r>
+        <w:rPr>
+          <w:rFonts w:ascii="Times New Roman" w:hAnsi="Times New Roman" w:cs="Times New Roman"/>
+          <w:sz w:val="28"/>
+          <w:szCs w:val="28"/>
+        </w:rPr>
+        <w:t>.</w:t>
+      </w:r>
+      <w:r>
+        <w:rPr>
+          <w:rFonts w:ascii="Times New Roman" w:hAnsi="Times New Roman" w:cs="Times New Roman"/>
+          <w:sz w:val="28"/>
+          <w:szCs w:val="28"/>
+        </w:rPr>
+        <w:t xml:space="preserve"> Біля них</w:t>
+      </w:r>
+      <w:r>
+        <w:rPr>
+          <w:rFonts w:ascii="Times New Roman" w:hAnsi="Times New Roman" w:cs="Times New Roman"/>
+          <w:sz w:val="28"/>
+          <w:szCs w:val="28"/>
+        </w:rPr>
+        <w:t xml:space="preserve"> також стояли два молоді монахи, які виглядали </w:t>
+      </w:r>
+      <w:r>
+        <w:rPr>
+          <w:rFonts w:ascii="Times New Roman" w:hAnsi="Times New Roman" w:cs="Times New Roman"/>
+          <w:sz w:val="28"/>
+          <w:szCs w:val="28"/>
+        </w:rPr>
+        <w:t xml:space="preserve">так само як і попередні. В той момент </w:t>
+      </w:r>
+      <w:r>
+        <w:rPr>
+          <w:rFonts w:ascii="Times New Roman" w:hAnsi="Times New Roman" w:cs="Times New Roman"/>
+          <w:sz w:val="28"/>
+          <w:szCs w:val="28"/>
+        </w:rPr>
+        <w:t xml:space="preserve">як </w:t>
+      </w:r>
+      <w:r>
+        <w:rPr>
+          <w:rFonts w:ascii="Times New Roman" w:hAnsi="Times New Roman" w:cs="Times New Roman"/>
+          <w:sz w:val="28"/>
+          <w:szCs w:val="28"/>
+          <w:lang w:val="ru-RU"/>
+        </w:rPr>
+        <w:t>до</w:t>
+      </w:r>
+      <w:r>
+        <w:rPr>
+          <w:rFonts w:ascii="Times New Roman" w:hAnsi="Times New Roman" w:cs="Times New Roman"/>
+          <w:sz w:val="28"/>
+          <w:szCs w:val="28"/>
+        </w:rPr>
+        <w:t xml:space="preserve"> дверей</w:t>
+      </w:r>
+      <w:r>
+        <w:rPr>
+          <w:rFonts w:ascii="Times New Roman" w:hAnsi="Times New Roman" w:cs="Times New Roman"/>
+          <w:sz w:val="28"/>
+          <w:szCs w:val="28"/>
+        </w:rPr>
+        <w:t xml:space="preserve"> лишалося</w:t>
+      </w:r>
+      <w:r>
+        <w:rPr>
+          <w:rFonts w:ascii="Times New Roman" w:hAnsi="Times New Roman" w:cs="Times New Roman"/>
+          <w:sz w:val="28"/>
+          <w:szCs w:val="28"/>
+        </w:rPr>
+        <w:t xml:space="preserve"> пройти</w:t>
+      </w:r>
+      <w:r>
+        <w:rPr>
+          <w:rFonts w:ascii="Times New Roman" w:hAnsi="Times New Roman" w:cs="Times New Roman"/>
+          <w:sz w:val="28"/>
+          <w:szCs w:val="28"/>
+        </w:rPr>
+        <w:t xml:space="preserve"> близько п’ятьох метрів</w:t>
+      </w:r>
+      <w:r>
+        <w:rPr>
+          <w:rFonts w:ascii="Times New Roman" w:hAnsi="Times New Roman" w:cs="Times New Roman"/>
+          <w:sz w:val="28"/>
+          <w:szCs w:val="28"/>
+        </w:rPr>
+        <w:t>, монахи почали дуже повільно відчиняти</w:t>
+      </w:r>
+      <w:r>
+        <w:rPr>
+          <w:rFonts w:ascii="Times New Roman" w:hAnsi="Times New Roman" w:cs="Times New Roman"/>
+          <w:sz w:val="28"/>
+          <w:szCs w:val="28"/>
+        </w:rPr>
+        <w:t xml:space="preserve"> дві великі їхні стулки</w:t>
+      </w:r>
+      <w:r>
+        <w:rPr>
+          <w:rFonts w:ascii="Times New Roman" w:hAnsi="Times New Roman" w:cs="Times New Roman"/>
+          <w:sz w:val="28"/>
+          <w:szCs w:val="28"/>
+        </w:rPr>
+        <w:t>, петлі яких при ц</w:t>
+      </w:r>
+      <w:r>
+        <w:rPr>
+          <w:rFonts w:ascii="Times New Roman" w:hAnsi="Times New Roman" w:cs="Times New Roman"/>
+          <w:sz w:val="28"/>
+          <w:szCs w:val="28"/>
+        </w:rPr>
+        <w:t xml:space="preserve">ьому почали сильно </w:t>
+      </w:r>
+      <w:r>
+        <w:rPr>
+          <w:rFonts w:ascii="Times New Roman" w:hAnsi="Times New Roman" w:cs="Times New Roman"/>
+          <w:sz w:val="28"/>
+          <w:szCs w:val="28"/>
+        </w:rPr>
+        <w:t xml:space="preserve">рипіти. Коли </w:t>
+      </w:r>
+      <w:r>
+        <w:rPr>
+          <w:rFonts w:ascii="Times New Roman" w:hAnsi="Times New Roman" w:cs="Times New Roman"/>
+          <w:sz w:val="28"/>
+          <w:szCs w:val="28"/>
+        </w:rPr>
+        <w:t>м</w:t>
+      </w:r>
+      <w:r>
+        <w:rPr>
+          <w:rFonts w:ascii="Times New Roman" w:hAnsi="Times New Roman" w:cs="Times New Roman"/>
+          <w:sz w:val="28"/>
+          <w:szCs w:val="28"/>
+        </w:rPr>
+        <w:t>іж стулками дверей почало просочуватися та розривати собою вуличну пітьму яскраве, приємне світло свічок, які зна</w:t>
+      </w:r>
+      <w:r>
+        <w:rPr>
+          <w:rFonts w:ascii="Times New Roman" w:hAnsi="Times New Roman" w:cs="Times New Roman"/>
+          <w:sz w:val="28"/>
+          <w:szCs w:val="28"/>
+        </w:rPr>
+        <w:t>хо</w:t>
+      </w:r>
+      <w:r>
+        <w:rPr>
+          <w:rFonts w:ascii="Times New Roman" w:hAnsi="Times New Roman" w:cs="Times New Roman"/>
+          <w:sz w:val="28"/>
+          <w:szCs w:val="28"/>
+        </w:rPr>
+        <w:t>дилися в середині церкви</w:t>
+      </w:r>
+      <w:r>
+        <w:rPr>
+          <w:rFonts w:ascii="Times New Roman" w:hAnsi="Times New Roman" w:cs="Times New Roman"/>
+          <w:sz w:val="28"/>
+          <w:szCs w:val="28"/>
+        </w:rPr>
+        <w:t xml:space="preserve">, воно </w:t>
+      </w:r>
+      <w:r>
+        <w:rPr>
+          <w:rFonts w:ascii="Times New Roman" w:hAnsi="Times New Roman" w:cs="Times New Roman"/>
+          <w:sz w:val="28"/>
+          <w:szCs w:val="28"/>
+        </w:rPr>
+        <w:t>почало зас</w:t>
+      </w:r>
+      <w:r>
+        <w:rPr>
+          <w:rFonts w:ascii="Times New Roman" w:hAnsi="Times New Roman" w:cs="Times New Roman"/>
+          <w:sz w:val="28"/>
+          <w:szCs w:val="28"/>
+        </w:rPr>
+        <w:t>ліплювати очі людей, які вже з</w:t>
+      </w:r>
+      <w:r>
+        <w:rPr>
+          <w:rFonts w:ascii="Times New Roman" w:hAnsi="Times New Roman" w:cs="Times New Roman"/>
+          <w:sz w:val="28"/>
+          <w:szCs w:val="28"/>
+        </w:rPr>
+        <w:t>викли до мороку</w:t>
+      </w:r>
+      <w:r>
+        <w:rPr>
+          <w:rFonts w:ascii="Times New Roman" w:hAnsi="Times New Roman" w:cs="Times New Roman"/>
+          <w:sz w:val="28"/>
+          <w:szCs w:val="28"/>
+        </w:rPr>
+        <w:t xml:space="preserve"> який був </w:t>
+      </w:r>
+      <w:r>
+        <w:rPr>
+          <w:rFonts w:ascii="Times New Roman" w:hAnsi="Times New Roman" w:cs="Times New Roman"/>
+          <w:sz w:val="28"/>
+          <w:szCs w:val="28"/>
+        </w:rPr>
+        <w:t>у</w:t>
+      </w:r>
+      <w:r>
+        <w:rPr>
+          <w:rFonts w:ascii="Times New Roman" w:hAnsi="Times New Roman" w:cs="Times New Roman"/>
+          <w:sz w:val="28"/>
+          <w:szCs w:val="28"/>
+        </w:rPr>
+        <w:t xml:space="preserve"> цей</w:t>
+      </w:r>
+      <w:r>
+        <w:rPr>
+          <w:rFonts w:ascii="Times New Roman" w:hAnsi="Times New Roman" w:cs="Times New Roman"/>
+          <w:sz w:val="28"/>
+          <w:szCs w:val="28"/>
+        </w:rPr>
+        <w:t xml:space="preserve"> </w:t>
+      </w:r>
+      <w:r>
+        <w:rPr>
+          <w:rFonts w:ascii="Times New Roman" w:hAnsi="Times New Roman" w:cs="Times New Roman"/>
+          <w:sz w:val="28"/>
+          <w:szCs w:val="28"/>
+        </w:rPr>
+        <w:t>сірий,</w:t>
+      </w:r>
+      <w:r>
+        <w:rPr>
+          <w:rFonts w:ascii="Times New Roman" w:hAnsi="Times New Roman" w:cs="Times New Roman"/>
+          <w:sz w:val="28"/>
+          <w:szCs w:val="28"/>
+        </w:rPr>
+        <w:t xml:space="preserve"> дощовий день. Разом зі світлом на людей почала навалюватися тепла маса повітря</w:t>
+      </w:r>
+      <w:r>
+        <w:rPr>
+          <w:rFonts w:ascii="Times New Roman" w:hAnsi="Times New Roman" w:cs="Times New Roman"/>
+          <w:sz w:val="28"/>
+          <w:szCs w:val="28"/>
+        </w:rPr>
+        <w:t>,</w:t>
+      </w:r>
+      <w:r>
+        <w:rPr>
+          <w:rFonts w:ascii="Times New Roman" w:hAnsi="Times New Roman" w:cs="Times New Roman"/>
+          <w:sz w:val="28"/>
+          <w:szCs w:val="28"/>
+        </w:rPr>
+        <w:t xml:space="preserve"> яка знаходилася у середині церкви.</w:t>
+      </w:r>
+      <w:r>
+        <w:rPr>
+          <w:rFonts w:ascii="Times New Roman" w:hAnsi="Times New Roman" w:cs="Times New Roman"/>
+          <w:sz w:val="28"/>
+          <w:szCs w:val="28"/>
+        </w:rPr>
+        <w:t xml:space="preserve"> З</w:t>
+      </w:r>
+      <w:r>
+        <w:rPr>
+          <w:rFonts w:ascii="Times New Roman" w:hAnsi="Times New Roman" w:cs="Times New Roman"/>
+          <w:sz w:val="28"/>
+          <w:szCs w:val="28"/>
+        </w:rPr>
+        <w:t xml:space="preserve"> кожним наступним сантиметром між стулками дверей, цих двох приємних матерій на вулиці ста</w:t>
+      </w:r>
+      <w:r>
+        <w:rPr>
+          <w:rFonts w:ascii="Times New Roman" w:hAnsi="Times New Roman" w:cs="Times New Roman"/>
+          <w:sz w:val="28"/>
+          <w:szCs w:val="28"/>
+        </w:rPr>
+        <w:t>вало більше та більше, доті доки</w:t>
+      </w:r>
+      <w:r>
+        <w:rPr>
+          <w:rFonts w:ascii="Times New Roman" w:hAnsi="Times New Roman" w:cs="Times New Roman"/>
+          <w:sz w:val="28"/>
+          <w:szCs w:val="28"/>
+        </w:rPr>
+        <w:t xml:space="preserve"> двері не відчинилися на всю свою ширину.</w:t>
+      </w:r>
+      <w:r>
+        <w:rPr>
+          <w:rFonts w:ascii="Times New Roman" w:hAnsi="Times New Roman" w:cs="Times New Roman"/>
+          <w:sz w:val="28"/>
+          <w:szCs w:val="28"/>
+        </w:rPr>
+        <w:t xml:space="preserve"> Люди почали заходити в церкву, та були змушені почати піднімати свої</w:t>
+      </w:r>
+      <w:r>
+        <w:rPr>
+          <w:rFonts w:ascii="Times New Roman" w:hAnsi="Times New Roman" w:cs="Times New Roman"/>
+          <w:sz w:val="28"/>
+          <w:szCs w:val="28"/>
+        </w:rPr>
+        <w:t xml:space="preserve"> низько</w:t>
+      </w:r>
+      <w:r>
+        <w:rPr>
+          <w:rFonts w:ascii="Times New Roman" w:hAnsi="Times New Roman" w:cs="Times New Roman"/>
+          <w:sz w:val="28"/>
+          <w:szCs w:val="28"/>
+        </w:rPr>
+        <w:t xml:space="preserve"> опущені голови</w:t>
+      </w:r>
+      <w:r>
+        <w:rPr>
+          <w:rFonts w:ascii="Times New Roman" w:hAnsi="Times New Roman" w:cs="Times New Roman"/>
+          <w:sz w:val="28"/>
+          <w:szCs w:val="28"/>
+          <w:lang w:val="ru-RU"/>
+        </w:rPr>
+        <w:t xml:space="preserve"> </w:t>
+      </w:r>
+      <w:r>
+        <w:rPr>
+          <w:rFonts w:ascii="Times New Roman" w:hAnsi="Times New Roman" w:cs="Times New Roman"/>
+          <w:sz w:val="28"/>
+          <w:szCs w:val="28"/>
+        </w:rPr>
+        <w:t>щоб роздивитися навколишню красу</w:t>
+      </w:r>
+      <w:r>
+        <w:rPr>
+          <w:rFonts w:ascii="Times New Roman" w:hAnsi="Times New Roman" w:cs="Times New Roman"/>
+          <w:sz w:val="28"/>
+          <w:szCs w:val="28"/>
+        </w:rPr>
+        <w:t xml:space="preserve">. </w:t>
+      </w:r>
+      <w:r>
+        <w:rPr>
+          <w:rFonts w:ascii="Times New Roman" w:hAnsi="Times New Roman" w:cs="Times New Roman"/>
+          <w:sz w:val="28"/>
+          <w:szCs w:val="28"/>
+        </w:rPr>
+        <w:t xml:space="preserve">Стіни у церкві з самого її входу були прикрашені </w:t>
+      </w:r>
+      <w:r>
+        <w:rPr>
+          <w:rFonts w:ascii="Times New Roman" w:hAnsi="Times New Roman" w:cs="Times New Roman"/>
+          <w:sz w:val="28"/>
+          <w:szCs w:val="28"/>
+        </w:rPr>
+        <w:t>чудовим</w:t>
+      </w:r>
+      <w:r>
+        <w:rPr>
+          <w:rFonts w:ascii="Times New Roman" w:hAnsi="Times New Roman" w:cs="Times New Roman"/>
+          <w:sz w:val="28"/>
+          <w:szCs w:val="28"/>
+        </w:rPr>
+        <w:t>, стародавнім, художнім розписом</w:t>
+      </w:r>
+      <w:r>
+        <w:rPr>
+          <w:rFonts w:ascii="Times New Roman" w:hAnsi="Times New Roman" w:cs="Times New Roman"/>
+          <w:sz w:val="28"/>
+          <w:szCs w:val="28"/>
+        </w:rPr>
+        <w:t>,</w:t>
+      </w:r>
+      <w:r>
+        <w:rPr>
+          <w:rFonts w:ascii="Times New Roman" w:hAnsi="Times New Roman" w:cs="Times New Roman"/>
+          <w:sz w:val="28"/>
+          <w:szCs w:val="28"/>
+        </w:rPr>
+        <w:t xml:space="preserve"> ней</w:t>
+      </w:r>
+      <w:r>
+        <w:rPr>
+          <w:rFonts w:ascii="Times New Roman" w:hAnsi="Times New Roman" w:cs="Times New Roman"/>
+          <w:sz w:val="28"/>
+          <w:szCs w:val="28"/>
+        </w:rPr>
+        <w:t>мовірної краси. Розпис цей був гарно</w:t>
+      </w:r>
+      <w:r>
+        <w:rPr>
+          <w:rFonts w:ascii="Times New Roman" w:hAnsi="Times New Roman" w:cs="Times New Roman"/>
+          <w:sz w:val="28"/>
+          <w:szCs w:val="28"/>
+        </w:rPr>
+        <w:t xml:space="preserve"> деталізований</w:t>
+      </w:r>
+      <w:r>
+        <w:rPr>
+          <w:rFonts w:ascii="Times New Roman" w:hAnsi="Times New Roman" w:cs="Times New Roman"/>
+          <w:sz w:val="28"/>
+          <w:szCs w:val="28"/>
+        </w:rPr>
+        <w:t xml:space="preserve">, </w:t>
+      </w:r>
+      <w:r>
+        <w:rPr>
+          <w:rFonts w:ascii="Times New Roman" w:hAnsi="Times New Roman" w:cs="Times New Roman"/>
+          <w:sz w:val="28"/>
+          <w:szCs w:val="28"/>
+        </w:rPr>
+        <w:t>ніби його не написала</w:t>
+      </w:r>
+      <w:r>
+        <w:rPr>
+          <w:rFonts w:ascii="Times New Roman" w:hAnsi="Times New Roman" w:cs="Times New Roman"/>
+          <w:sz w:val="28"/>
+          <w:szCs w:val="28"/>
+        </w:rPr>
+        <w:t xml:space="preserve"> ру</w:t>
+      </w:r>
+      <w:r>
+        <w:rPr>
+          <w:rFonts w:ascii="Times New Roman" w:hAnsi="Times New Roman" w:cs="Times New Roman"/>
+          <w:sz w:val="28"/>
+          <w:szCs w:val="28"/>
+        </w:rPr>
+        <w:t>ка людини, а</w:t>
+      </w:r>
+      <w:r>
+        <w:rPr>
+          <w:rFonts w:ascii="Times New Roman" w:hAnsi="Times New Roman" w:cs="Times New Roman"/>
+          <w:sz w:val="28"/>
+          <w:szCs w:val="28"/>
+        </w:rPr>
+        <w:t xml:space="preserve"> написала</w:t>
+      </w:r>
+      <w:r>
+        <w:rPr>
+          <w:rFonts w:ascii="Times New Roman" w:hAnsi="Times New Roman" w:cs="Times New Roman"/>
+          <w:sz w:val="28"/>
+          <w:szCs w:val="28"/>
+        </w:rPr>
+        <w:t xml:space="preserve"> сама природа. Він був настільки гарної якості що з ним не міг зрівнятися не один фотознімок навіть зроблений на най сучасніший, професійний</w:t>
+      </w:r>
+      <w:r>
+        <w:rPr>
+          <w:rFonts w:ascii="Times New Roman" w:hAnsi="Times New Roman" w:cs="Times New Roman"/>
+          <w:sz w:val="28"/>
+          <w:szCs w:val="28"/>
+        </w:rPr>
+        <w:t>,</w:t>
+      </w:r>
+      <w:r>
+        <w:rPr>
+          <w:rFonts w:ascii="Times New Roman" w:hAnsi="Times New Roman" w:cs="Times New Roman"/>
+          <w:sz w:val="28"/>
+          <w:szCs w:val="28"/>
+        </w:rPr>
+        <w:t xml:space="preserve"> дзеркальний  фото</w:t>
+      </w:r>
+      <w:r>
+        <w:rPr>
+          <w:rFonts w:ascii="Times New Roman" w:hAnsi="Times New Roman" w:cs="Times New Roman"/>
+          <w:sz w:val="28"/>
+          <w:szCs w:val="28"/>
+        </w:rPr>
+        <w:t>апарат. Розпис,</w:t>
+      </w:r>
+      <w:r>
+        <w:rPr>
+          <w:rFonts w:ascii="Times New Roman" w:hAnsi="Times New Roman" w:cs="Times New Roman"/>
+          <w:sz w:val="28"/>
+          <w:szCs w:val="28"/>
+        </w:rPr>
+        <w:t xml:space="preserve"> так як і вітражі у вікні</w:t>
+      </w:r>
+      <w:r>
+        <w:rPr>
+          <w:rFonts w:ascii="Times New Roman" w:hAnsi="Times New Roman" w:cs="Times New Roman"/>
+          <w:sz w:val="28"/>
+          <w:szCs w:val="28"/>
+        </w:rPr>
+        <w:t>,</w:t>
+      </w:r>
+      <w:r>
+        <w:rPr>
+          <w:rFonts w:ascii="Times New Roman" w:hAnsi="Times New Roman" w:cs="Times New Roman"/>
+          <w:sz w:val="28"/>
+          <w:szCs w:val="28"/>
+        </w:rPr>
+        <w:t xml:space="preserve"> зображав у собі найосновніші сцени із Біблії. Вони були </w:t>
+      </w:r>
+      <w:r>
+        <w:rPr>
+          <w:rFonts w:ascii="Times New Roman" w:hAnsi="Times New Roman" w:cs="Times New Roman"/>
+          <w:sz w:val="28"/>
+          <w:szCs w:val="28"/>
+        </w:rPr>
+        <w:t>написані</w:t>
+      </w:r>
+      <w:r>
+        <w:rPr>
+          <w:rFonts w:ascii="Times New Roman" w:hAnsi="Times New Roman" w:cs="Times New Roman"/>
+          <w:sz w:val="28"/>
+          <w:szCs w:val="28"/>
+        </w:rPr>
+        <w:t xml:space="preserve"> стародавнім </w:t>
+      </w:r>
+      <w:r>
+        <w:rPr>
+          <w:rFonts w:ascii="Times New Roman" w:hAnsi="Times New Roman" w:cs="Times New Roman"/>
+          <w:sz w:val="28"/>
+          <w:szCs w:val="28"/>
+        </w:rPr>
+        <w:t>фарба</w:t>
+      </w:r>
+      <w:r>
+        <w:rPr>
+          <w:rFonts w:ascii="Times New Roman" w:hAnsi="Times New Roman" w:cs="Times New Roman"/>
+          <w:sz w:val="28"/>
+          <w:szCs w:val="28"/>
+        </w:rPr>
+        <w:t>ми</w:t>
+      </w:r>
+      <w:r>
+        <w:rPr>
+          <w:rFonts w:ascii="Times New Roman" w:hAnsi="Times New Roman" w:cs="Times New Roman"/>
+          <w:sz w:val="28"/>
+          <w:szCs w:val="28"/>
+        </w:rPr>
+        <w:t>, які відкривали перед людськими</w:t>
+      </w:r>
+      <w:r>
+        <w:rPr>
+          <w:rFonts w:ascii="Times New Roman" w:hAnsi="Times New Roman" w:cs="Times New Roman"/>
+          <w:sz w:val="28"/>
+          <w:szCs w:val="28"/>
+        </w:rPr>
+        <w:t xml:space="preserve"> очима дуже широке розмаїття кольорів, палітра цих кольорів була неповторна, вона включала в собі безліч відтінків, від темних </w:t>
+      </w:r>
+      <w:r>
+        <w:rPr>
+          <w:rFonts w:ascii="Times New Roman" w:hAnsi="Times New Roman" w:cs="Times New Roman"/>
+          <w:sz w:val="28"/>
+          <w:szCs w:val="28"/>
+        </w:rPr>
+        <w:t>д</w:t>
+      </w:r>
+      <w:r>
+        <w:rPr>
+          <w:rFonts w:ascii="Times New Roman" w:hAnsi="Times New Roman" w:cs="Times New Roman"/>
+          <w:sz w:val="28"/>
+          <w:szCs w:val="28"/>
+        </w:rPr>
+        <w:t xml:space="preserve">о дуже світлих і ніжних. Ці відтінки дуже плавно без відчутної для ока грані </w:t>
+      </w:r>
+      <w:r>
+        <w:rPr>
+          <w:rFonts w:ascii="Times New Roman" w:hAnsi="Times New Roman" w:cs="Times New Roman"/>
+          <w:sz w:val="28"/>
+          <w:szCs w:val="28"/>
+        </w:rPr>
+        <w:t>ніжно переходили один в інший, та створювали незабутній шедевр</w:t>
+      </w:r>
+      <w:r>
+        <w:rPr>
+          <w:rFonts w:ascii="Times New Roman" w:hAnsi="Times New Roman" w:cs="Times New Roman"/>
+          <w:sz w:val="28"/>
+          <w:szCs w:val="28"/>
+        </w:rPr>
+        <w:t>, зроблений рукою людини</w:t>
+      </w:r>
+      <w:r>
+        <w:rPr>
+          <w:rFonts w:ascii="Times New Roman" w:hAnsi="Times New Roman" w:cs="Times New Roman"/>
+          <w:sz w:val="28"/>
+          <w:szCs w:val="28"/>
+        </w:rPr>
+        <w:t>. Зверху цей розпис був покритий тонким, захисним шаром прозорого</w:t>
+      </w:r>
+      <w:r>
+        <w:rPr>
+          <w:rFonts w:ascii="Times New Roman" w:hAnsi="Times New Roman" w:cs="Times New Roman"/>
+          <w:sz w:val="28"/>
+          <w:szCs w:val="28"/>
+        </w:rPr>
+        <w:t>, глянцевого</w:t>
+      </w:r>
+      <w:r>
+        <w:rPr>
+          <w:rFonts w:ascii="Times New Roman" w:hAnsi="Times New Roman" w:cs="Times New Roman"/>
+          <w:sz w:val="28"/>
+          <w:szCs w:val="28"/>
+        </w:rPr>
+        <w:t xml:space="preserve"> </w:t>
+      </w:r>
+      <w:r>
+        <w:rPr>
+          <w:rFonts w:ascii="Times New Roman" w:hAnsi="Times New Roman" w:cs="Times New Roman"/>
+          <w:sz w:val="28"/>
+          <w:szCs w:val="28"/>
+        </w:rPr>
+        <w:t>лаку, який створював незабутній відблиск при попаданні на н</w:t>
+      </w:r>
+      <w:r>
+        <w:rPr>
+          <w:rFonts w:ascii="Times New Roman" w:hAnsi="Times New Roman" w:cs="Times New Roman"/>
+          <w:sz w:val="28"/>
+          <w:szCs w:val="28"/>
+          <w:lang w:val="ru-RU"/>
+        </w:rPr>
+        <w:t>ь</w:t>
+      </w:r>
+      <w:r>
+        <w:rPr>
+          <w:rFonts w:ascii="Times New Roman" w:hAnsi="Times New Roman" w:cs="Times New Roman"/>
+          <w:sz w:val="28"/>
+          <w:szCs w:val="28"/>
+        </w:rPr>
+        <w:t>ого живого миготючого світла свічок.</w:t>
+      </w:r>
+      <w:r>
+        <w:rPr>
+          <w:rFonts w:ascii="Times New Roman" w:hAnsi="Times New Roman" w:cs="Times New Roman"/>
+          <w:sz w:val="28"/>
+          <w:szCs w:val="28"/>
+          <w:lang w:val="ru-RU"/>
+        </w:rPr>
+        <w:t xml:space="preserve"> </w:t>
+      </w:r>
+      <w:r>
+        <w:rPr>
+          <w:rFonts w:ascii="Times New Roman" w:hAnsi="Times New Roman" w:cs="Times New Roman"/>
+          <w:sz w:val="28"/>
+          <w:szCs w:val="28"/>
+        </w:rPr>
+        <w:t xml:space="preserve">Перед поглядом людей </w:t>
+      </w:r>
+      <w:r>
+        <w:rPr>
+          <w:rFonts w:ascii="Times New Roman" w:hAnsi="Times New Roman" w:cs="Times New Roman"/>
+          <w:sz w:val="28"/>
+          <w:szCs w:val="28"/>
+          <w:lang w:val="ru-RU"/>
+        </w:rPr>
+        <w:t>стояв</w:t>
+      </w:r>
+      <w:r>
+        <w:rPr>
+          <w:rFonts w:ascii="Times New Roman" w:hAnsi="Times New Roman" w:cs="Times New Roman"/>
+          <w:sz w:val="28"/>
+          <w:szCs w:val="28"/>
+        </w:rPr>
+        <w:t xml:space="preserve"> незабутньої краси іконостас, який містив у собі незліченну кількість різних </w:t>
+      </w:r>
+      <w:r>
+        <w:rPr>
+          <w:rFonts w:ascii="Times New Roman" w:hAnsi="Times New Roman" w:cs="Times New Roman"/>
+          <w:sz w:val="28"/>
+          <w:szCs w:val="28"/>
+        </w:rPr>
+        <w:t>за розміром ікон, всі вони як одна були дуже тонко, та майстерно написані. Основа ік</w:t>
+      </w:r>
+      <w:r>
+        <w:rPr>
+          <w:rFonts w:ascii="Times New Roman" w:hAnsi="Times New Roman" w:cs="Times New Roman"/>
+          <w:sz w:val="28"/>
+          <w:szCs w:val="28"/>
+        </w:rPr>
+        <w:t>оностасу так як і рами ікон була позолочена</w:t>
+      </w:r>
+      <w:r>
+        <w:rPr>
+          <w:rFonts w:ascii="Times New Roman" w:hAnsi="Times New Roman" w:cs="Times New Roman"/>
+          <w:sz w:val="28"/>
+          <w:szCs w:val="28"/>
+        </w:rPr>
+        <w:t xml:space="preserve">. </w:t>
+      </w:r>
+      <w:r>
+        <w:rPr>
+          <w:rFonts w:ascii="Times New Roman" w:hAnsi="Times New Roman" w:cs="Times New Roman"/>
+          <w:sz w:val="28"/>
+          <w:szCs w:val="28"/>
+        </w:rPr>
+        <w:t>По переду іконостасу стояли два високі теж позолочені</w:t>
+      </w:r>
+      <w:r>
+        <w:rPr>
+          <w:rFonts w:ascii="Times New Roman" w:hAnsi="Times New Roman" w:cs="Times New Roman"/>
+          <w:sz w:val="28"/>
+          <w:szCs w:val="28"/>
+          <w:lang w:val="ru-RU"/>
+        </w:rPr>
+        <w:t>,</w:t>
+      </w:r>
+      <w:r>
+        <w:rPr>
+          <w:rFonts w:ascii="Times New Roman" w:hAnsi="Times New Roman" w:cs="Times New Roman"/>
+          <w:sz w:val="28"/>
+          <w:szCs w:val="28"/>
+        </w:rPr>
+        <w:t xml:space="preserve"> неймовірної краси підсвічники. По ліву руку від іконостасу знаходився височенний</w:t>
+      </w:r>
+      <w:r>
+        <w:rPr>
+          <w:rFonts w:ascii="Times New Roman" w:hAnsi="Times New Roman" w:cs="Times New Roman"/>
+          <w:sz w:val="28"/>
+          <w:szCs w:val="28"/>
+          <w:lang w:val="ru-RU"/>
+        </w:rPr>
+        <w:t>,</w:t>
+      </w:r>
+      <w:r>
+        <w:rPr>
+          <w:rFonts w:ascii="Times New Roman" w:hAnsi="Times New Roman" w:cs="Times New Roman"/>
+          <w:sz w:val="28"/>
+          <w:szCs w:val="28"/>
+        </w:rPr>
+        <w:t xml:space="preserve"> прекрасно д</w:t>
+      </w:r>
+      <w:r>
+        <w:rPr>
+          <w:rFonts w:ascii="Times New Roman" w:hAnsi="Times New Roman" w:cs="Times New Roman"/>
+          <w:sz w:val="28"/>
+          <w:szCs w:val="28"/>
+        </w:rPr>
+        <w:t>еталізований орган, який був також</w:t>
+      </w:r>
+      <w:r>
+        <w:rPr>
+          <w:rFonts w:ascii="Times New Roman" w:hAnsi="Times New Roman" w:cs="Times New Roman"/>
+          <w:sz w:val="28"/>
+          <w:szCs w:val="28"/>
+        </w:rPr>
+        <w:t xml:space="preserve"> весь у позолоті</w:t>
+      </w:r>
+      <w:r>
+        <w:rPr>
+          <w:rFonts w:ascii="Times New Roman" w:hAnsi="Times New Roman" w:cs="Times New Roman"/>
+          <w:sz w:val="28"/>
+          <w:szCs w:val="28"/>
+        </w:rPr>
+        <w:t>. О</w:t>
+      </w:r>
+      <w:r>
+        <w:rPr>
+          <w:rFonts w:ascii="Times New Roman" w:hAnsi="Times New Roman" w:cs="Times New Roman"/>
+          <w:sz w:val="28"/>
+          <w:szCs w:val="28"/>
+        </w:rPr>
+        <w:t xml:space="preserve">бабіч </w:t>
+      </w:r>
+      <w:r>
+        <w:rPr>
+          <w:rFonts w:ascii="Times New Roman" w:hAnsi="Times New Roman" w:cs="Times New Roman"/>
+          <w:sz w:val="28"/>
+          <w:szCs w:val="28"/>
+        </w:rPr>
+        <w:t>нього</w:t>
+      </w:r>
+      <w:r>
+        <w:rPr>
+          <w:rFonts w:ascii="Times New Roman" w:hAnsi="Times New Roman" w:cs="Times New Roman"/>
+          <w:sz w:val="28"/>
+          <w:szCs w:val="28"/>
+        </w:rPr>
+        <w:t xml:space="preserve"> стояли два</w:t>
+      </w:r>
+      <w:r>
+        <w:rPr>
+          <w:rFonts w:ascii="Times New Roman" w:hAnsi="Times New Roman" w:cs="Times New Roman"/>
+          <w:sz w:val="28"/>
+          <w:szCs w:val="28"/>
+        </w:rPr>
+        <w:t xml:space="preserve"> двох ярусні</w:t>
+      </w:r>
+      <w:r>
+        <w:rPr>
+          <w:rFonts w:ascii="Times New Roman" w:hAnsi="Times New Roman" w:cs="Times New Roman"/>
+          <w:sz w:val="28"/>
+          <w:szCs w:val="28"/>
+        </w:rPr>
+        <w:t xml:space="preserve"> помости, </w:t>
+      </w:r>
+      <w:r>
+        <w:rPr>
+          <w:rFonts w:ascii="Times New Roman" w:hAnsi="Times New Roman" w:cs="Times New Roman"/>
+          <w:sz w:val="28"/>
+          <w:szCs w:val="28"/>
+        </w:rPr>
+        <w:t>на них</w:t>
+      </w:r>
+      <w:r>
+        <w:rPr>
+          <w:rFonts w:ascii="Times New Roman" w:hAnsi="Times New Roman" w:cs="Times New Roman"/>
+          <w:sz w:val="28"/>
+          <w:szCs w:val="28"/>
+        </w:rPr>
+        <w:t xml:space="preserve"> стояв гарно вишикуваний</w:t>
+      </w:r>
+      <w:r>
+        <w:rPr>
+          <w:rFonts w:ascii="Times New Roman" w:hAnsi="Times New Roman" w:cs="Times New Roman"/>
+          <w:sz w:val="28"/>
+          <w:szCs w:val="28"/>
+        </w:rPr>
+        <w:t xml:space="preserve"> церковний хор, який складався з юних парубків та дівчат, одягнутих </w:t>
+      </w:r>
+      <w:r>
+        <w:rPr>
+          <w:rFonts w:ascii="Times New Roman" w:hAnsi="Times New Roman" w:cs="Times New Roman"/>
+          <w:sz w:val="28"/>
+          <w:szCs w:val="28"/>
+        </w:rPr>
+        <w:t>в чернечій одяг чорного кольору.</w:t>
       </w:r>
       <w:bookmarkStart w:id="0" w:name="_GoBack"/>
       <w:bookmarkEnd w:id="0"/>
@@ -3154,15 +4515,23 @@
           <w:sz w:val="28"/>
           <w:szCs w:val="28"/>
         </w:rPr>
-        <w:t>ляд їм було років по вісімнадцять а може вони були навіть молодші,</w:t>
-      </w:r>
-      <w:r>
-        <w:rPr>
-          <w:rFonts w:ascii="Times New Roman" w:hAnsi="Times New Roman" w:cs="Times New Roman"/>
-          <w:sz w:val="28"/>
-          <w:szCs w:val="28"/>
-        </w:rPr>
-        <w:t xml:space="preserve"> які були</w:t>
+        <w:t xml:space="preserve">              </w:t>
+      </w:r>
+      <w:r>
+        <w:rPr>
+          <w:rFonts w:ascii="Times New Roman" w:hAnsi="Times New Roman" w:cs="Times New Roman"/>
+          <w:sz w:val="28"/>
+          <w:szCs w:val="28"/>
+        </w:rPr>
+        <w:t xml:space="preserve">   </w:t>
+      </w:r>
+      <w:r>
+        <w:rPr>
+          <w:rFonts w:ascii="Times New Roman" w:hAnsi="Times New Roman" w:cs="Times New Roman"/>
+          <w:sz w:val="28"/>
+          <w:szCs w:val="28"/>
+        </w:rPr>
+        <w:t xml:space="preserve">   </w:t>
       </w:r>
       <w:r>
         <w:rPr>
@@ -3179,14 +4548,6 @@
           <w:sz w:val="28"/>
           <w:szCs w:val="28"/>
         </w:rPr>
-        <w:t>вдягнені</w:t>
-      </w:r>
-      <w:r>
-        <w:rPr>
-          <w:rFonts w:ascii="Times New Roman" w:hAnsi="Times New Roman" w:cs="Times New Roman"/>
-          <w:sz w:val="28"/>
-          <w:szCs w:val="28"/>
-        </w:rPr>
         <w:t xml:space="preserve"> </w:t>
       </w:r>
       <w:r>
@@ -3195,384 +4556,55 @@
           <w:sz w:val="28"/>
           <w:szCs w:val="28"/>
         </w:rPr>
-        <w:t xml:space="preserve">в звичайний чернечій одяг чорного кольору. </w:t>
-      </w:r>
-      <w:r>
-        <w:rPr>
-          <w:rFonts w:ascii="Times New Roman" w:hAnsi="Times New Roman" w:cs="Times New Roman"/>
-          <w:sz w:val="28"/>
-          <w:szCs w:val="28"/>
-        </w:rPr>
-        <w:t xml:space="preserve">Коли процесія почала заходити в сам церковний двір, до самої церкви лишилося близько п’ятисот метрів. Ця під’їзна доріжка була досить широкою, ширина її сягала близько вісьмох </w:t>
-      </w:r>
-      <w:r>
-        <w:rPr>
-          <w:rFonts w:ascii="Times New Roman" w:hAnsi="Times New Roman" w:cs="Times New Roman"/>
-          <w:sz w:val="28"/>
-          <w:szCs w:val="28"/>
-        </w:rPr>
-        <w:t xml:space="preserve">метрів. </w:t>
-      </w:r>
-      <w:r>
-        <w:rPr>
-          <w:rFonts w:ascii="Times New Roman" w:hAnsi="Times New Roman" w:cs="Times New Roman"/>
-          <w:sz w:val="28"/>
-          <w:szCs w:val="28"/>
-        </w:rPr>
-        <w:t>В</w:t>
-      </w:r>
-      <w:r>
-        <w:rPr>
-          <w:rFonts w:ascii="Times New Roman" w:hAnsi="Times New Roman" w:cs="Times New Roman"/>
-          <w:sz w:val="28"/>
-          <w:szCs w:val="28"/>
-        </w:rPr>
-        <w:t>икладена</w:t>
-      </w:r>
-      <w:r>
-        <w:rPr>
-          <w:rFonts w:ascii="Times New Roman" w:hAnsi="Times New Roman" w:cs="Times New Roman"/>
-          <w:sz w:val="28"/>
-          <w:szCs w:val="28"/>
-        </w:rPr>
-        <w:t xml:space="preserve"> вона була</w:t>
-      </w:r>
-      <w:r>
-        <w:rPr>
-          <w:rFonts w:ascii="Times New Roman" w:hAnsi="Times New Roman" w:cs="Times New Roman"/>
-          <w:sz w:val="28"/>
-          <w:szCs w:val="28"/>
-        </w:rPr>
-        <w:t xml:space="preserve"> старою, дуже якісною бруківкою, яку колись поклали на совість, якість цієї доріжки була вражаюча, камінь до камінню був дуже </w:t>
-      </w:r>
-      <w:r>
-        <w:rPr>
-          <w:rFonts w:ascii="Times New Roman" w:hAnsi="Times New Roman" w:cs="Times New Roman"/>
-          <w:sz w:val="28"/>
-          <w:szCs w:val="28"/>
-        </w:rPr>
-        <w:t>чітко</w:t>
-      </w:r>
-      <w:r>
-        <w:rPr>
-          <w:rFonts w:ascii="Times New Roman" w:hAnsi="Times New Roman" w:cs="Times New Roman"/>
-          <w:sz w:val="28"/>
-          <w:szCs w:val="28"/>
-        </w:rPr>
-        <w:t xml:space="preserve"> </w:t>
-      </w:r>
-      <w:r>
-        <w:rPr>
-          <w:rFonts w:ascii="Times New Roman" w:hAnsi="Times New Roman" w:cs="Times New Roman"/>
-          <w:sz w:val="28"/>
-          <w:szCs w:val="28"/>
-        </w:rPr>
-        <w:t>підігнаний, між двома будь-якими</w:t>
-      </w:r>
-      <w:r>
-        <w:rPr>
-          <w:rFonts w:ascii="Times New Roman" w:hAnsi="Times New Roman" w:cs="Times New Roman"/>
-          <w:sz w:val="28"/>
-          <w:szCs w:val="28"/>
-        </w:rPr>
-        <w:t xml:space="preserve"> сусідніми</w:t>
-      </w:r>
-      <w:r>
-        <w:rPr>
-          <w:rFonts w:ascii="Times New Roman" w:hAnsi="Times New Roman" w:cs="Times New Roman"/>
-          <w:sz w:val="28"/>
-          <w:szCs w:val="28"/>
-        </w:rPr>
-        <w:t xml:space="preserve"> каміннями</w:t>
-      </w:r>
-      <w:r>
-        <w:rPr>
-          <w:rFonts w:ascii="Times New Roman" w:hAnsi="Times New Roman" w:cs="Times New Roman"/>
-          <w:sz w:val="28"/>
-          <w:szCs w:val="28"/>
-        </w:rPr>
-        <w:t>,</w:t>
-      </w:r>
-      <w:r>
-        <w:rPr>
-          <w:rFonts w:ascii="Times New Roman" w:hAnsi="Times New Roman" w:cs="Times New Roman"/>
-          <w:sz w:val="28"/>
-          <w:szCs w:val="28"/>
-        </w:rPr>
-        <w:t xml:space="preserve"> обраними </w:t>
-      </w:r>
-      <w:r>
-        <w:rPr>
-          <w:rFonts w:ascii="Times New Roman" w:hAnsi="Times New Roman" w:cs="Times New Roman"/>
-          <w:sz w:val="28"/>
-          <w:szCs w:val="28"/>
-        </w:rPr>
-        <w:t>на цій доріжці</w:t>
-      </w:r>
-      <w:r>
-        <w:rPr>
-          <w:rFonts w:ascii="Times New Roman" w:hAnsi="Times New Roman" w:cs="Times New Roman"/>
-          <w:sz w:val="28"/>
-          <w:szCs w:val="28"/>
-        </w:rPr>
-        <w:t xml:space="preserve"> неможливо було просунути навіть листок па</w:t>
-      </w:r>
-      <w:r>
-        <w:rPr>
-          <w:rFonts w:ascii="Times New Roman" w:hAnsi="Times New Roman" w:cs="Times New Roman"/>
-          <w:sz w:val="28"/>
-          <w:szCs w:val="28"/>
-        </w:rPr>
-        <w:t>перу. Ще варто було замітити що від центру цієї доріжки до обох її боків були зроблені два непомітні для ока т</w:t>
-      </w:r>
-      <w:r>
-        <w:rPr>
-          <w:rFonts w:ascii="Times New Roman" w:hAnsi="Times New Roman" w:cs="Times New Roman"/>
-          <w:sz w:val="28"/>
-          <w:szCs w:val="28"/>
-        </w:rPr>
-        <w:t>а нев</w:t>
-      </w:r>
-      <w:r>
-        <w:rPr>
-          <w:rFonts w:ascii="Times New Roman" w:hAnsi="Times New Roman" w:cs="Times New Roman"/>
-          <w:sz w:val="28"/>
-          <w:szCs w:val="28"/>
-        </w:rPr>
-        <w:t xml:space="preserve">ідчутні при ходьбі нахили, </w:t>
-      </w:r>
-      <w:r>
-        <w:rPr>
-          <w:rFonts w:ascii="Times New Roman" w:hAnsi="Times New Roman" w:cs="Times New Roman"/>
-          <w:sz w:val="28"/>
-          <w:szCs w:val="28"/>
-        </w:rPr>
-        <w:t xml:space="preserve"> при цьому</w:t>
-      </w:r>
-      <w:r>
-        <w:rPr>
-          <w:rFonts w:ascii="Times New Roman" w:hAnsi="Times New Roman" w:cs="Times New Roman"/>
-          <w:sz w:val="28"/>
-          <w:szCs w:val="28"/>
-        </w:rPr>
-        <w:t xml:space="preserve"> поверхні бруківок були настільки вирівняні між собою, що навіть при такому сильному дощ</w:t>
-      </w:r>
-      <w:r>
-        <w:rPr>
-          <w:rFonts w:ascii="Times New Roman" w:hAnsi="Times New Roman" w:cs="Times New Roman"/>
-          <w:sz w:val="28"/>
-          <w:szCs w:val="28"/>
-        </w:rPr>
-        <w:t>у</w:t>
-      </w:r>
-      <w:r>
-        <w:rPr>
-          <w:rFonts w:ascii="Times New Roman" w:hAnsi="Times New Roman" w:cs="Times New Roman"/>
-          <w:sz w:val="28"/>
-          <w:szCs w:val="28"/>
-        </w:rPr>
-        <w:t>, та на такій великій площі не було жодної калюжі.</w:t>
-      </w:r>
-      <w:r>
-        <w:rPr>
-          <w:rFonts w:ascii="Times New Roman" w:hAnsi="Times New Roman" w:cs="Times New Roman"/>
-          <w:sz w:val="28"/>
-          <w:szCs w:val="28"/>
-        </w:rPr>
-        <w:t xml:space="preserve"> За рахунок цих особливостей доріжки,</w:t>
-      </w:r>
-      <w:r>
-        <w:rPr>
-          <w:rFonts w:ascii="Times New Roman" w:hAnsi="Times New Roman" w:cs="Times New Roman"/>
-          <w:sz w:val="28"/>
-          <w:szCs w:val="28"/>
-        </w:rPr>
-        <w:t xml:space="preserve"> у</w:t>
-      </w:r>
-      <w:r>
-        <w:rPr>
-          <w:rFonts w:ascii="Times New Roman" w:hAnsi="Times New Roman" w:cs="Times New Roman"/>
-          <w:sz w:val="28"/>
-          <w:szCs w:val="28"/>
-        </w:rPr>
-        <w:t>ся дощова вода</w:t>
-      </w:r>
-      <w:r>
-        <w:rPr>
-          <w:rFonts w:ascii="Times New Roman" w:hAnsi="Times New Roman" w:cs="Times New Roman"/>
-          <w:sz w:val="28"/>
-          <w:szCs w:val="28"/>
-        </w:rPr>
-        <w:t xml:space="preserve"> встигала</w:t>
-      </w:r>
-      <w:r>
-        <w:rPr>
-          <w:rFonts w:ascii="Times New Roman" w:hAnsi="Times New Roman" w:cs="Times New Roman"/>
-          <w:sz w:val="28"/>
-          <w:szCs w:val="28"/>
-        </w:rPr>
-        <w:t xml:space="preserve"> уходила в дві стічні канави по її краях, які були викладені з каменю. Обабіч доріжки на протязі </w:t>
-      </w:r>
-      <w:r>
-        <w:rPr>
-          <w:rFonts w:ascii="Times New Roman" w:hAnsi="Times New Roman" w:cs="Times New Roman"/>
-          <w:sz w:val="28"/>
-          <w:szCs w:val="28"/>
-        </w:rPr>
-        <w:t>усіх п’ятисот метрах по обидва боки чергувалися молоді</w:t>
-      </w:r>
-      <w:r>
-        <w:rPr>
-          <w:rFonts w:ascii="Times New Roman" w:hAnsi="Times New Roman" w:cs="Times New Roman"/>
-          <w:sz w:val="28"/>
-          <w:szCs w:val="28"/>
-        </w:rPr>
-        <w:t>,</w:t>
-      </w:r>
-      <w:r>
-        <w:rPr>
-          <w:rFonts w:ascii="Times New Roman" w:hAnsi="Times New Roman" w:cs="Times New Roman"/>
-          <w:sz w:val="28"/>
-          <w:szCs w:val="28"/>
-        </w:rPr>
-        <w:t xml:space="preserve"> вічно зелені туї та скульптури видатних людей цього краю. Скульптури були зроблені із мармуру, які стояли на постаментах зробленого із того самого матеріалу,</w:t>
-      </w:r>
-      <w:r>
-        <w:rPr>
-          <w:rFonts w:ascii="Times New Roman" w:hAnsi="Times New Roman" w:cs="Times New Roman"/>
-          <w:sz w:val="28"/>
-          <w:szCs w:val="28"/>
-        </w:rPr>
-        <w:t xml:space="preserve"> на </w:t>
-      </w:r>
-      <w:r>
-        <w:rPr>
-          <w:rFonts w:ascii="Times New Roman" w:hAnsi="Times New Roman" w:cs="Times New Roman"/>
-          <w:sz w:val="28"/>
-          <w:szCs w:val="28"/>
-        </w:rPr>
-        <w:t>них</w:t>
-      </w:r>
-      <w:r>
-        <w:rPr>
-          <w:rFonts w:ascii="Times New Roman" w:hAnsi="Times New Roman" w:cs="Times New Roman"/>
-          <w:sz w:val="28"/>
-          <w:szCs w:val="28"/>
-        </w:rPr>
-        <w:t xml:space="preserve"> виблискували</w:t>
-      </w:r>
-      <w:r>
-        <w:rPr>
-          <w:rFonts w:ascii="Times New Roman" w:hAnsi="Times New Roman" w:cs="Times New Roman"/>
-          <w:sz w:val="28"/>
-          <w:szCs w:val="28"/>
-        </w:rPr>
-        <w:t xml:space="preserve"> таблички</w:t>
-      </w:r>
-      <w:r>
-        <w:rPr>
-          <w:rFonts w:ascii="Times New Roman" w:hAnsi="Times New Roman" w:cs="Times New Roman"/>
-          <w:sz w:val="28"/>
-          <w:szCs w:val="28"/>
-        </w:rPr>
-        <w:t xml:space="preserve"> стального кольору</w:t>
-      </w:r>
-      <w:r>
-        <w:rPr>
-          <w:rFonts w:ascii="Times New Roman" w:hAnsi="Times New Roman" w:cs="Times New Roman"/>
-          <w:sz w:val="28"/>
-          <w:szCs w:val="28"/>
-        </w:rPr>
-        <w:t xml:space="preserve"> з даними про цих</w:t>
-      </w:r>
-      <w:r>
-        <w:rPr>
-          <w:rFonts w:ascii="Times New Roman" w:hAnsi="Times New Roman" w:cs="Times New Roman"/>
-          <w:sz w:val="28"/>
-          <w:szCs w:val="28"/>
-        </w:rPr>
-        <w:t xml:space="preserve"> відомих людей, які були вкарбовані літерами золотого кольору. За цими скульптурами у даль простягалис</w:t>
-      </w:r>
-      <w:r>
-        <w:rPr>
-          <w:rFonts w:ascii="Times New Roman" w:hAnsi="Times New Roman" w:cs="Times New Roman"/>
-          <w:sz w:val="28"/>
-          <w:szCs w:val="28"/>
-        </w:rPr>
-        <w:t>я прямими рядами</w:t>
-      </w:r>
-      <w:r>
-        <w:rPr>
-          <w:rFonts w:ascii="Times New Roman" w:hAnsi="Times New Roman" w:cs="Times New Roman"/>
-          <w:sz w:val="28"/>
-          <w:szCs w:val="28"/>
-        </w:rPr>
-        <w:t xml:space="preserve"> все ще ті</w:t>
-      </w:r>
-      <w:r>
-        <w:rPr>
-          <w:rFonts w:ascii="Times New Roman" w:hAnsi="Times New Roman" w:cs="Times New Roman"/>
-          <w:sz w:val="28"/>
-          <w:szCs w:val="28"/>
-        </w:rPr>
-        <w:t xml:space="preserve"> кам’яні хрести</w:t>
-      </w:r>
-      <w:r>
-        <w:rPr>
-          <w:rFonts w:ascii="Times New Roman" w:hAnsi="Times New Roman" w:cs="Times New Roman"/>
-          <w:sz w:val="28"/>
-          <w:szCs w:val="28"/>
-        </w:rPr>
-        <w:t>, які люди бачили ще з далеку</w:t>
-      </w:r>
-      <w:r>
-        <w:rPr>
-          <w:rFonts w:ascii="Times New Roman" w:hAnsi="Times New Roman" w:cs="Times New Roman"/>
-          <w:sz w:val="28"/>
-          <w:szCs w:val="28"/>
-        </w:rPr>
-        <w:t>.</w:t>
-      </w:r>
-      <w:r>
-        <w:rPr>
-          <w:rFonts w:ascii="Times New Roman" w:hAnsi="Times New Roman" w:cs="Times New Roman"/>
-          <w:sz w:val="28"/>
-          <w:szCs w:val="28"/>
-          <w:lang w:val="ru-RU"/>
-        </w:rPr>
-        <w:t xml:space="preserve"> </w:t>
-      </w:r>
-      <w:r>
-        <w:rPr>
-          <w:rFonts w:ascii="Times New Roman" w:hAnsi="Times New Roman" w:cs="Times New Roman"/>
-          <w:sz w:val="28"/>
-          <w:szCs w:val="28"/>
-        </w:rPr>
-        <w:t xml:space="preserve">Кінці цих радів не можливо </w:t>
-      </w:r>
-      <w:r>
-        <w:rPr>
-          <w:rFonts w:ascii="Times New Roman" w:hAnsi="Times New Roman" w:cs="Times New Roman"/>
-          <w:sz w:val="28"/>
-          <w:szCs w:val="28"/>
-        </w:rPr>
-        <w:t xml:space="preserve">було побачити неозброєним оком. </w:t>
-      </w:r>
-      <w:r>
-        <w:rPr>
-          <w:rFonts w:ascii="Times New Roman" w:hAnsi="Times New Roman" w:cs="Times New Roman"/>
-          <w:sz w:val="28"/>
-          <w:szCs w:val="28"/>
-        </w:rPr>
-        <w:t xml:space="preserve">    </w:t>
-      </w:r>
-      <w:r>
-        <w:rPr>
-          <w:rFonts w:ascii="Times New Roman" w:hAnsi="Times New Roman" w:cs="Times New Roman"/>
-          <w:sz w:val="28"/>
-          <w:szCs w:val="28"/>
-        </w:rPr>
-        <w:t xml:space="preserve"> </w:t>
+        <w:t xml:space="preserve">     </w:t>
+      </w:r>
+      <w:r>
+        <w:rPr>
+          <w:rFonts w:ascii="Times New Roman" w:hAnsi="Times New Roman" w:cs="Times New Roman"/>
+          <w:sz w:val="28"/>
+          <w:szCs w:val="28"/>
+        </w:rPr>
+        <w:t xml:space="preserve">      </w:t>
+      </w:r>
+      <w:r>
+        <w:rPr>
+          <w:rFonts w:ascii="Times New Roman" w:hAnsi="Times New Roman" w:cs="Times New Roman"/>
+          <w:sz w:val="28"/>
+          <w:szCs w:val="28"/>
+        </w:rPr>
+        <w:t xml:space="preserve">            </w:t>
+      </w:r>
+      <w:r>
+        <w:rPr>
+          <w:rFonts w:ascii="Times New Roman" w:hAnsi="Times New Roman" w:cs="Times New Roman"/>
+          <w:sz w:val="28"/>
+          <w:szCs w:val="28"/>
+        </w:rPr>
+        <w:t xml:space="preserve">         </w:t>
+      </w:r>
+      <w:r>
+        <w:rPr>
+          <w:rFonts w:ascii="Times New Roman" w:hAnsi="Times New Roman" w:cs="Times New Roman"/>
+          <w:sz w:val="28"/>
+          <w:szCs w:val="28"/>
+        </w:rPr>
+        <w:t xml:space="preserve">     </w:t>
+      </w:r>
+      <w:r>
+        <w:rPr>
+          <w:rFonts w:ascii="Times New Roman" w:hAnsi="Times New Roman" w:cs="Times New Roman"/>
+          <w:sz w:val="28"/>
+          <w:szCs w:val="28"/>
+        </w:rPr>
+        <w:t xml:space="preserve">   </w:t>
+      </w:r>
+      <w:r>
+        <w:rPr>
+          <w:rFonts w:ascii="Times New Roman" w:hAnsi="Times New Roman" w:cs="Times New Roman"/>
+          <w:sz w:val="28"/>
+          <w:szCs w:val="28"/>
+        </w:rPr>
+        <w:t xml:space="preserve">   </w:t>
       </w:r>
       <w:r>
         <w:rPr>
@@ -3588,7 +4620,23 @@
           <w:sz w:val="28"/>
           <w:szCs w:val="28"/>
         </w:rPr>
-        <w:t xml:space="preserve">       </w:t>
+        <w:t xml:space="preserve">   </w:t>
+      </w:r>
+      <w:r>
+        <w:rPr>
+          <w:rFonts w:ascii="Times New Roman" w:hAnsi="Times New Roman" w:cs="Times New Roman"/>
+          <w:sz w:val="28"/>
+          <w:szCs w:val="28"/>
+        </w:rPr>
+        <w:t xml:space="preserve">           </w:t>
+      </w:r>
+      <w:r>
+        <w:rPr>
+          <w:rFonts w:ascii="Times New Roman" w:hAnsi="Times New Roman" w:cs="Times New Roman"/>
+          <w:sz w:val="28"/>
+          <w:szCs w:val="28"/>
+        </w:rPr>
+        <w:t xml:space="preserve">     </w:t>
       </w:r>
       <w:r>
         <w:rPr>
@@ -3598,230 +4646,18 @@
         </w:rPr>
         <w:t xml:space="preserve">        </w:t>
       </w:r>
-      <w:r>
-        <w:rPr>
-          <w:rFonts w:ascii="Times New Roman" w:hAnsi="Times New Roman" w:cs="Times New Roman"/>
-          <w:sz w:val="28"/>
-          <w:szCs w:val="28"/>
-        </w:rPr>
-        <w:t xml:space="preserve"> </w:t>
-      </w:r>
-      <w:r>
-        <w:rPr>
-          <w:rFonts w:ascii="Times New Roman" w:hAnsi="Times New Roman" w:cs="Times New Roman"/>
-          <w:sz w:val="28"/>
-          <w:szCs w:val="28"/>
-        </w:rPr>
-        <w:t xml:space="preserve"> </w:t>
-      </w:r>
-      <w:r>
-        <w:rPr>
-          <w:rFonts w:ascii="Times New Roman" w:hAnsi="Times New Roman" w:cs="Times New Roman"/>
-          <w:sz w:val="28"/>
-          <w:szCs w:val="28"/>
-        </w:rPr>
-        <w:t xml:space="preserve">       </w:t>
-      </w:r>
-      <w:r>
-        <w:rPr>
-          <w:rFonts w:ascii="Times New Roman" w:hAnsi="Times New Roman" w:cs="Times New Roman"/>
-          <w:sz w:val="28"/>
-          <w:szCs w:val="28"/>
-        </w:rPr>
-        <w:t xml:space="preserve">  </w:t>
-      </w:r>
-      <w:r>
-        <w:rPr>
-          <w:rFonts w:ascii="Times New Roman" w:hAnsi="Times New Roman" w:cs="Times New Roman"/>
-          <w:sz w:val="28"/>
-          <w:szCs w:val="28"/>
-        </w:rPr>
-        <w:t xml:space="preserve">      </w:t>
-      </w:r>
-      <w:r>
-        <w:rPr>
-          <w:rFonts w:ascii="Times New Roman" w:hAnsi="Times New Roman" w:cs="Times New Roman"/>
-          <w:sz w:val="28"/>
-          <w:szCs w:val="28"/>
-        </w:rPr>
-        <w:t xml:space="preserve">                </w:t>
-      </w:r>
-      <w:r>
-        <w:rPr>
-          <w:rFonts w:ascii="Times New Roman" w:hAnsi="Times New Roman" w:cs="Times New Roman"/>
-          <w:sz w:val="28"/>
-          <w:szCs w:val="28"/>
-        </w:rPr>
-        <w:t xml:space="preserve"> </w:t>
-      </w:r>
-      <w:r>
-        <w:rPr>
-          <w:rFonts w:ascii="Times New Roman" w:hAnsi="Times New Roman" w:cs="Times New Roman"/>
-          <w:sz w:val="28"/>
-          <w:szCs w:val="28"/>
-        </w:rPr>
-        <w:t xml:space="preserve">    </w:t>
-      </w:r>
-      <w:r>
-        <w:rPr>
-          <w:rFonts w:ascii="Times New Roman" w:hAnsi="Times New Roman" w:cs="Times New Roman"/>
-          <w:sz w:val="28"/>
-          <w:szCs w:val="28"/>
-        </w:rPr>
-        <w:t xml:space="preserve">    </w:t>
-      </w:r>
-      <w:r>
-        <w:rPr>
-          <w:rFonts w:ascii="Times New Roman" w:hAnsi="Times New Roman" w:cs="Times New Roman"/>
-          <w:sz w:val="28"/>
-          <w:szCs w:val="28"/>
-        </w:rPr>
-        <w:t xml:space="preserve">        </w:t>
-      </w:r>
-      <w:r>
-        <w:rPr>
-          <w:rFonts w:ascii="Times New Roman" w:hAnsi="Times New Roman" w:cs="Times New Roman"/>
-          <w:sz w:val="28"/>
-          <w:szCs w:val="28"/>
-        </w:rPr>
-        <w:t xml:space="preserve"> </w:t>
-      </w:r>
-      <w:r>
-        <w:rPr>
-          <w:rFonts w:ascii="Times New Roman" w:hAnsi="Times New Roman" w:cs="Times New Roman"/>
-          <w:sz w:val="28"/>
-          <w:szCs w:val="28"/>
-        </w:rPr>
-        <w:t xml:space="preserve">  </w:t>
-      </w:r>
-      <w:r>
-        <w:rPr>
-          <w:rFonts w:ascii="Times New Roman" w:hAnsi="Times New Roman" w:cs="Times New Roman"/>
-          <w:sz w:val="28"/>
-          <w:szCs w:val="28"/>
-        </w:rPr>
-        <w:t xml:space="preserve">          </w:t>
-      </w:r>
-      <w:r>
-        <w:rPr>
-          <w:rFonts w:ascii="Times New Roman" w:hAnsi="Times New Roman" w:cs="Times New Roman"/>
-          <w:sz w:val="28"/>
-          <w:szCs w:val="28"/>
-        </w:rPr>
-        <w:t xml:space="preserve"> </w:t>
-      </w:r>
-      <w:r>
-        <w:rPr>
-          <w:rFonts w:ascii="Times New Roman" w:hAnsi="Times New Roman" w:cs="Times New Roman"/>
-          <w:sz w:val="28"/>
-          <w:szCs w:val="28"/>
-        </w:rPr>
-        <w:t xml:space="preserve">            </w:t>
-      </w:r>
-      <w:r>
-        <w:rPr>
-          <w:rFonts w:ascii="Times New Roman" w:hAnsi="Times New Roman" w:cs="Times New Roman"/>
-          <w:sz w:val="28"/>
-          <w:szCs w:val="28"/>
-        </w:rPr>
-        <w:t xml:space="preserve">         </w:t>
-      </w:r>
-      <w:r>
-        <w:rPr>
-          <w:rFonts w:ascii="Times New Roman" w:hAnsi="Times New Roman" w:cs="Times New Roman"/>
-          <w:sz w:val="28"/>
-          <w:szCs w:val="28"/>
-        </w:rPr>
-        <w:t xml:space="preserve"> </w:t>
-      </w:r>
-      <w:r>
-        <w:rPr>
-          <w:rFonts w:ascii="Times New Roman" w:hAnsi="Times New Roman" w:cs="Times New Roman"/>
-          <w:sz w:val="28"/>
-          <w:szCs w:val="28"/>
-        </w:rPr>
-        <w:t xml:space="preserve">       </w:t>
-      </w:r>
-      <w:r>
-        <w:rPr>
-          <w:rFonts w:ascii="Times New Roman" w:hAnsi="Times New Roman" w:cs="Times New Roman"/>
-          <w:sz w:val="28"/>
-          <w:szCs w:val="28"/>
-        </w:rPr>
-        <w:t xml:space="preserve"> </w:t>
-      </w:r>
-      <w:r>
-        <w:rPr>
-          <w:rFonts w:ascii="Times New Roman" w:hAnsi="Times New Roman" w:cs="Times New Roman"/>
-          <w:sz w:val="28"/>
-          <w:szCs w:val="28"/>
-        </w:rPr>
-        <w:t xml:space="preserve"> </w:t>
-      </w:r>
-      <w:r>
-        <w:rPr>
-          <w:rFonts w:ascii="Times New Roman" w:hAnsi="Times New Roman" w:cs="Times New Roman"/>
-          <w:sz w:val="28"/>
-          <w:szCs w:val="28"/>
-        </w:rPr>
-        <w:t xml:space="preserve">        </w:t>
-      </w:r>
-      <w:r>
-        <w:rPr>
-          <w:rFonts w:ascii="Times New Roman" w:hAnsi="Times New Roman" w:cs="Times New Roman"/>
-          <w:sz w:val="28"/>
-          <w:szCs w:val="28"/>
-        </w:rPr>
-        <w:t xml:space="preserve">       </w:t>
-      </w:r>
-      <w:r>
-        <w:rPr>
-          <w:rFonts w:ascii="Times New Roman" w:hAnsi="Times New Roman" w:cs="Times New Roman"/>
-          <w:sz w:val="28"/>
-          <w:szCs w:val="28"/>
-        </w:rPr>
-        <w:t xml:space="preserve">      </w:t>
-      </w:r>
-      <w:r>
-        <w:rPr>
-          <w:rFonts w:ascii="Times New Roman" w:hAnsi="Times New Roman" w:cs="Times New Roman"/>
-          <w:sz w:val="28"/>
-          <w:szCs w:val="28"/>
-        </w:rPr>
-        <w:t xml:space="preserve">        </w:t>
-      </w:r>
-      <w:r>
-        <w:rPr>
-          <w:rFonts w:ascii="Times New Roman" w:hAnsi="Times New Roman" w:cs="Times New Roman"/>
-          <w:sz w:val="28"/>
-          <w:szCs w:val="28"/>
-        </w:rPr>
-        <w:t xml:space="preserve">             </w:t>
-      </w:r>
-      <w:r>
-        <w:rPr>
-          <w:rFonts w:ascii="Times New Roman" w:hAnsi="Times New Roman" w:cs="Times New Roman"/>
-          <w:sz w:val="28"/>
-          <w:szCs w:val="28"/>
-        </w:rPr>
-        <w:t xml:space="preserve">     </w:t>
-      </w:r>
-      <w:r>
-        <w:rPr>
-          <w:rFonts w:ascii="Times New Roman" w:hAnsi="Times New Roman" w:cs="Times New Roman"/>
-          <w:sz w:val="28"/>
-          <w:szCs w:val="28"/>
-        </w:rPr>
-        <w:t xml:space="preserve"> </w:t>
-      </w:r>
-      <w:r>
-        <w:rPr>
-          <w:rFonts w:ascii="Times New Roman" w:hAnsi="Times New Roman" w:cs="Times New Roman"/>
-          <w:sz w:val="28"/>
-          <w:szCs w:val="28"/>
-        </w:rPr>
-        <w:t xml:space="preserve">     </w:t>
-      </w:r>
+    </w:p>
+    <w:p>
+      <w:pPr>
+        <w:spacing w:line="240" w:lineRule="auto"/>
+        <w:ind w:firstLine="567"/>
+        <w:jc w:val="both"/>
+        <w:rPr>
+          <w:rFonts w:ascii="Times New Roman" w:hAnsi="Times New Roman" w:cs="Times New Roman"/>
+          <w:sz w:val="28"/>
+          <w:szCs w:val="28"/>
+        </w:rPr>
+      </w:pPr>
     </w:p>
     <w:sectPr>
       <w:pgSz w:w="11906" w:h="16838"/>
@@ -4657,7 +5493,7 @@
 </file>
 
 <file path=customXml/itemProps1.xml><?xml version="1.0" encoding="utf-8"?>
-<ds:datastoreItem xmlns:ds="http://schemas.openxmlformats.org/officeDocument/2006/customXml" ds:itemID="{C2C8082E-6EEA-4BAA-AB0A-3128B3DDC6E0}">
+<ds:datastoreItem xmlns:ds="http://schemas.openxmlformats.org/officeDocument/2006/customXml" ds:itemID="{CA126AEA-AD56-40BC-9D71-7426DFF29530}">
   <ds:schemaRefs>
     <ds:schemaRef ds:uri="http://schemas.openxmlformats.org/officeDocument/2006/bibliography"/>
   </ds:schemaRefs>

</xml_diff>